<commit_message>
Avaliação Intercalar 2 done
</commit_message>
<xml_diff>
--- a/docs/Avaliação Intercalar/2/moduloKeyboardReader_LEIC24D_G10.docx
+++ b/docs/Avaliação Intercalar/2/moduloKeyboardReader_LEIC24D_G10.docx
@@ -3013,173 +3013,63 @@
       <w:r>
         <w:rPr>
           <w:rFonts w:asciiTheme="minorHAnsi" w:hAnsiTheme="minorHAnsi"/>
-          <w:color w:val="FF0000"/>
-          <w:lang w:val="en-US" w:eastAsia="en-US"/>
-        </w:rPr>
-        <w:t xml:space="preserve">A </w:t>
-      </w:r>
-      <w:proofErr w:type="spellStart"/>
-      <w:r>
-        <w:rPr>
-          <w:rFonts w:asciiTheme="minorHAnsi" w:hAnsiTheme="minorHAnsi"/>
-          <w:color w:val="FF0000"/>
-          <w:lang w:val="en-US" w:eastAsia="en-US"/>
-        </w:rPr>
-        <w:t>máquina</w:t>
-      </w:r>
-      <w:proofErr w:type="spellEnd"/>
-      <w:r>
-        <w:rPr>
-          <w:rFonts w:asciiTheme="minorHAnsi" w:hAnsiTheme="minorHAnsi"/>
-          <w:color w:val="FF0000"/>
-          <w:lang w:val="en-US" w:eastAsia="en-US"/>
-        </w:rPr>
-        <w:t xml:space="preserve"> de </w:t>
-      </w:r>
-      <w:proofErr w:type="spellStart"/>
-      <w:r>
-        <w:rPr>
-          <w:rFonts w:asciiTheme="minorHAnsi" w:hAnsiTheme="minorHAnsi"/>
-          <w:color w:val="FF0000"/>
-          <w:lang w:val="en-US" w:eastAsia="en-US"/>
-        </w:rPr>
-        <w:t>estados</w:t>
-      </w:r>
-      <w:proofErr w:type="spellEnd"/>
-      <w:r>
-        <w:rPr>
-          <w:rFonts w:asciiTheme="minorHAnsi" w:hAnsiTheme="minorHAnsi"/>
-          <w:color w:val="FF0000"/>
-          <w:lang w:val="en-US" w:eastAsia="en-US"/>
-        </w:rPr>
-        <w:t xml:space="preserve"> do Ring Buffer Control </w:t>
-      </w:r>
-      <w:proofErr w:type="spellStart"/>
-      <w:r>
-        <w:rPr>
-          <w:rFonts w:asciiTheme="minorHAnsi" w:hAnsiTheme="minorHAnsi"/>
-          <w:color w:val="FF0000"/>
-          <w:lang w:val="en-US" w:eastAsia="en-US"/>
-        </w:rPr>
-        <w:t>implementada</w:t>
-      </w:r>
-      <w:proofErr w:type="spellEnd"/>
-      <w:r>
-        <w:rPr>
-          <w:rFonts w:asciiTheme="minorHAnsi" w:hAnsiTheme="minorHAnsi"/>
-          <w:color w:val="FF0000"/>
-          <w:lang w:val="en-US" w:eastAsia="en-US"/>
-        </w:rPr>
-        <w:t xml:space="preserve"> com base </w:t>
-      </w:r>
-      <w:proofErr w:type="spellStart"/>
-      <w:r>
-        <w:rPr>
-          <w:rFonts w:asciiTheme="minorHAnsi" w:hAnsiTheme="minorHAnsi"/>
-          <w:color w:val="FF0000"/>
-          <w:lang w:val="en-US" w:eastAsia="en-US"/>
-        </w:rPr>
-        <w:t>em</w:t>
-      </w:r>
-      <w:proofErr w:type="spellEnd"/>
-      <w:r>
-        <w:rPr>
-          <w:rFonts w:asciiTheme="minorHAnsi" w:hAnsiTheme="minorHAnsi"/>
-          <w:color w:val="FF0000"/>
-          <w:lang w:val="en-US" w:eastAsia="en-US"/>
-        </w:rPr>
-        <w:t xml:space="preserve"> 9 </w:t>
-      </w:r>
-      <w:proofErr w:type="spellStart"/>
-      <w:r>
-        <w:rPr>
-          <w:rFonts w:asciiTheme="minorHAnsi" w:hAnsiTheme="minorHAnsi"/>
-          <w:color w:val="FF0000"/>
-          <w:lang w:val="en-US" w:eastAsia="en-US"/>
-        </w:rPr>
-        <w:t>estados</w:t>
-      </w:r>
-      <w:proofErr w:type="spellEnd"/>
-      <w:r>
-        <w:rPr>
-          <w:rFonts w:asciiTheme="minorHAnsi" w:hAnsiTheme="minorHAnsi"/>
-          <w:color w:val="FF0000"/>
-          <w:lang w:val="en-US" w:eastAsia="en-US"/>
-        </w:rPr>
-        <w:t>:</w:t>
+          <w:lang w:eastAsia="en-US"/>
+        </w:rPr>
+        <w:t xml:space="preserve">A máquina de estados do Ring Buffer </w:t>
+      </w:r>
+      <w:proofErr w:type="spellStart"/>
+      <w:r>
+        <w:rPr>
+          <w:rFonts w:asciiTheme="minorHAnsi" w:hAnsiTheme="minorHAnsi"/>
+          <w:lang w:eastAsia="en-US"/>
+        </w:rPr>
+        <w:t>Control</w:t>
+      </w:r>
+      <w:proofErr w:type="spellEnd"/>
+      <w:r>
+        <w:rPr>
+          <w:rFonts w:asciiTheme="minorHAnsi" w:hAnsiTheme="minorHAnsi"/>
+          <w:lang w:eastAsia="en-US"/>
+        </w:rPr>
+        <w:t xml:space="preserve"> implementada com base em 9 estados:</w:t>
       </w:r>
       <w:r>
         <w:rPr>
           <w:rFonts w:asciiTheme="minorHAnsi" w:hAnsiTheme="minorHAnsi"/>
           <w:b/>
           <w:bCs/>
-          <w:color w:val="FF0000"/>
-          <w:lang w:val="en-US" w:eastAsia="en-US"/>
-        </w:rPr>
-        <w:t xml:space="preserve"> WAITING, WRITE_</w:t>
-      </w:r>
-      <w:proofErr w:type="gramStart"/>
+          <w:lang w:eastAsia="en-US"/>
+        </w:rPr>
+        <w:t xml:space="preserve"> WAITING, ACTIVATE_PUT, WRITE_KEY, INC_PUT, END_WRITE, READ_KEY </w:t>
+      </w:r>
+      <w:r>
+        <w:rPr>
+          <w:rFonts w:asciiTheme="minorHAnsi" w:hAnsiTheme="minorHAnsi"/>
+          <w:lang w:eastAsia="en-US"/>
+        </w:rPr>
+        <w:t xml:space="preserve">e </w:t>
+      </w:r>
       <w:r>
         <w:rPr>
           <w:rFonts w:asciiTheme="minorHAnsi" w:hAnsiTheme="minorHAnsi"/>
           <w:b/>
           <w:bCs/>
-          <w:color w:val="FF0000"/>
-          <w:lang w:val="en-US" w:eastAsia="en-US"/>
-        </w:rPr>
-        <w:t>KEY,  ACTIVATE</w:t>
-      </w:r>
-      <w:proofErr w:type="gramEnd"/>
+          <w:lang w:eastAsia="en-US"/>
+        </w:rPr>
+        <w:t>INC_GET</w:t>
+      </w:r>
+      <w:r>
+        <w:rPr>
+          <w:rFonts w:asciiTheme="minorHAnsi" w:hAnsiTheme="minorHAnsi"/>
+          <w:lang w:eastAsia="en-US"/>
+        </w:rPr>
+        <w:t xml:space="preserve">. No 1º estado, </w:t>
+      </w:r>
       <w:r>
         <w:rPr>
           <w:rFonts w:asciiTheme="minorHAnsi" w:hAnsiTheme="minorHAnsi"/>
           <w:b/>
           <w:bCs/>
-          <w:color w:val="FF0000"/>
-          <w:lang w:val="en-US" w:eastAsia="en-US"/>
-        </w:rPr>
-        <w:t xml:space="preserve">_PUT, PUT, END_WRITE, READ_KEY, ACTIVATE_GET, GET </w:t>
-      </w:r>
-      <w:r>
-        <w:rPr>
-          <w:rFonts w:asciiTheme="minorHAnsi" w:hAnsiTheme="minorHAnsi"/>
-          <w:color w:val="FF0000"/>
-          <w:lang w:val="en-US" w:eastAsia="en-US"/>
-        </w:rPr>
-        <w:t>e</w:t>
-      </w:r>
-      <w:r>
-        <w:rPr>
-          <w:rFonts w:asciiTheme="minorHAnsi" w:hAnsiTheme="minorHAnsi"/>
-          <w:b/>
-          <w:bCs/>
-          <w:color w:val="FF0000"/>
-          <w:lang w:val="en-US" w:eastAsia="en-US"/>
-        </w:rPr>
-        <w:t xml:space="preserve"> END_READ</w:t>
-      </w:r>
-      <w:r>
-        <w:rPr>
-          <w:rFonts w:asciiTheme="minorHAnsi" w:hAnsiTheme="minorHAnsi"/>
-          <w:color w:val="FF0000"/>
-          <w:lang w:val="en-US" w:eastAsia="en-US"/>
-        </w:rPr>
-        <w:t xml:space="preserve">. </w:t>
-      </w:r>
-      <w:r>
-        <w:rPr>
-          <w:rFonts w:asciiTheme="minorHAnsi" w:hAnsiTheme="minorHAnsi"/>
-          <w:color w:val="FF0000"/>
-          <w:lang w:eastAsia="en-US"/>
-        </w:rPr>
-        <w:t xml:space="preserve">No 1º estado, </w:t>
-      </w:r>
-      <w:r>
-        <w:rPr>
-          <w:rFonts w:asciiTheme="minorHAnsi" w:hAnsiTheme="minorHAnsi"/>
-          <w:b/>
-          <w:bCs/>
-          <w:color w:val="FF0000"/>
           <w:lang w:eastAsia="en-US"/>
         </w:rPr>
         <w:t>WAITING</w:t>
@@ -3187,7 +3077,6 @@
       <w:r>
         <w:rPr>
           <w:rFonts w:asciiTheme="minorHAnsi" w:hAnsiTheme="minorHAnsi"/>
-          <w:color w:val="FF0000"/>
           <w:lang w:eastAsia="en-US"/>
         </w:rPr>
         <w:t>, é verificado o valor lógico do sinal DAV que indica se o</w:t>
@@ -3197,7 +3086,6 @@
           <w:rFonts w:asciiTheme="minorHAnsi" w:hAnsiTheme="minorHAnsi"/>
           <w:i/>
           <w:iCs/>
-          <w:color w:val="FF0000"/>
           <w:lang w:eastAsia="en-US"/>
         </w:rPr>
         <w:t xml:space="preserve"> </w:t>
@@ -3208,7 +3096,6 @@
           <w:rFonts w:asciiTheme="minorHAnsi" w:hAnsiTheme="minorHAnsi"/>
           <w:i/>
           <w:iCs/>
-          <w:color w:val="FF0000"/>
           <w:lang w:eastAsia="en-US"/>
         </w:rPr>
         <w:t>KeyDecode</w:t>
@@ -3217,7 +3104,6 @@
       <w:r>
         <w:rPr>
           <w:rFonts w:asciiTheme="minorHAnsi" w:hAnsiTheme="minorHAnsi"/>
-          <w:color w:val="FF0000"/>
           <w:lang w:eastAsia="en-US"/>
         </w:rPr>
         <w:t xml:space="preserve"> quer ou não realizar uma escrita de dados. Se este estiver ativo, iremos verificar o valor lógico do sinal </w:t>
@@ -3228,7 +3114,6 @@
           <w:rFonts w:asciiTheme="minorHAnsi" w:hAnsiTheme="minorHAnsi"/>
           <w:i/>
           <w:iCs/>
-          <w:color w:val="FF0000"/>
           <w:lang w:eastAsia="en-US"/>
         </w:rPr>
         <w:t>full</w:t>
@@ -3239,7 +3124,6 @@
           <w:rFonts w:asciiTheme="minorHAnsi" w:hAnsiTheme="minorHAnsi"/>
           <w:i/>
           <w:iCs/>
-          <w:color w:val="FF0000"/>
           <w:lang w:eastAsia="en-US"/>
         </w:rPr>
         <w:t xml:space="preserve"> </w:t>
@@ -3247,7 +3131,6 @@
       <w:r>
         <w:rPr>
           <w:rFonts w:asciiTheme="minorHAnsi" w:hAnsiTheme="minorHAnsi"/>
-          <w:color w:val="FF0000"/>
           <w:lang w:eastAsia="en-US"/>
         </w:rPr>
         <w:t xml:space="preserve">de modo a verificar se é possível realizar a escrita de dados e se este estiver de facto ativado significa que o buffer está cheio e assim será necessário que uma leitura seja realizada de modo a que este deixe de estar cheio. Se o caso não for esse é porque então é possível realizar a escrita de dados e assim iremos para o estado </w:t>
@@ -3257,233 +3140,208 @@
           <w:rFonts w:asciiTheme="minorHAnsi" w:hAnsiTheme="minorHAnsi"/>
           <w:b/>
           <w:bCs/>
-          <w:color w:val="FF0000"/>
-          <w:lang w:eastAsia="en-US"/>
-        </w:rPr>
-        <w:t>WRITE_KEY</w:t>
-      </w:r>
-      <w:r>
-        <w:rPr>
-          <w:rFonts w:asciiTheme="minorHAnsi" w:hAnsiTheme="minorHAnsi"/>
-          <w:color w:val="FF0000"/>
-          <w:lang w:eastAsia="en-US"/>
-        </w:rPr>
-        <w:t xml:space="preserve"> que se trata de um </w:t>
-      </w:r>
-      <w:r>
-        <w:rPr>
-          <w:rFonts w:asciiTheme="minorHAnsi" w:hAnsiTheme="minorHAnsi"/>
-          <w:color w:val="FF0000"/>
+          <w:lang w:eastAsia="en-US"/>
+        </w:rPr>
+        <w:t>ACTIVATE_PUT</w:t>
+      </w:r>
+      <w:r>
+        <w:rPr>
+          <w:rFonts w:asciiTheme="minorHAnsi" w:hAnsiTheme="minorHAnsi"/>
+          <w:lang w:eastAsia="en-US"/>
+        </w:rPr>
+        <w:t xml:space="preserve"> onde a saída </w:t>
+      </w:r>
+      <w:proofErr w:type="spellStart"/>
+      <w:r>
+        <w:rPr>
+          <w:rFonts w:asciiTheme="minorHAnsi" w:hAnsiTheme="minorHAnsi"/>
+          <w:lang w:eastAsia="en-US"/>
+        </w:rPr>
+        <w:t>selPnG</w:t>
+      </w:r>
+      <w:proofErr w:type="spellEnd"/>
+      <w:r>
+        <w:rPr>
+          <w:rFonts w:asciiTheme="minorHAnsi" w:hAnsiTheme="minorHAnsi"/>
+          <w:lang w:eastAsia="en-US"/>
+        </w:rPr>
+        <w:t xml:space="preserve"> é ativada de modo </w:t>
+      </w:r>
+      <w:r>
+        <w:rPr>
+          <w:rFonts w:asciiTheme="minorHAnsi" w:hAnsiTheme="minorHAnsi"/>
           <w:lang w:eastAsia="en-US"/>
         </w:rPr>
         <w:lastRenderedPageBreak/>
-        <w:t>estado intermédio que garante a sincronização e o funcionamento correto do hardware através da ativação dos sinais no estado seguinte ao mesmo</w:t>
-      </w:r>
+        <w:t>a indicar ao MAC (</w:t>
+      </w:r>
+      <w:proofErr w:type="spellStart"/>
+      <w:r>
+        <w:rPr>
+          <w:rFonts w:asciiTheme="minorHAnsi" w:hAnsiTheme="minorHAnsi"/>
+          <w:lang w:eastAsia="en-US"/>
+        </w:rPr>
+        <w:t>Memory</w:t>
+      </w:r>
+      <w:proofErr w:type="spellEnd"/>
+      <w:r>
+        <w:rPr>
+          <w:rFonts w:asciiTheme="minorHAnsi" w:hAnsiTheme="minorHAnsi"/>
+          <w:lang w:eastAsia="en-US"/>
+        </w:rPr>
+        <w:t xml:space="preserve"> </w:t>
+      </w:r>
+      <w:proofErr w:type="spellStart"/>
+      <w:r>
+        <w:rPr>
+          <w:rFonts w:asciiTheme="minorHAnsi" w:hAnsiTheme="minorHAnsi"/>
+          <w:lang w:eastAsia="en-US"/>
+        </w:rPr>
+        <w:t>Address</w:t>
+      </w:r>
+      <w:proofErr w:type="spellEnd"/>
+      <w:r>
+        <w:rPr>
+          <w:rFonts w:asciiTheme="minorHAnsi" w:hAnsiTheme="minorHAnsi"/>
+          <w:lang w:eastAsia="en-US"/>
+        </w:rPr>
+        <w:t xml:space="preserve"> </w:t>
+      </w:r>
+      <w:proofErr w:type="spellStart"/>
+      <w:r>
+        <w:rPr>
+          <w:rFonts w:asciiTheme="minorHAnsi" w:hAnsiTheme="minorHAnsi"/>
+          <w:lang w:eastAsia="en-US"/>
+        </w:rPr>
+        <w:t>Control</w:t>
+      </w:r>
+      <w:proofErr w:type="spellEnd"/>
+      <w:r>
+        <w:rPr>
+          <w:rFonts w:asciiTheme="minorHAnsi" w:hAnsiTheme="minorHAnsi"/>
+          <w:lang w:eastAsia="en-US"/>
+        </w:rPr>
+        <w:t xml:space="preserve">) que se trata de uma operação de escrita. De seguida vamos para o estado </w:t>
+      </w:r>
+      <w:r>
+        <w:rPr>
+          <w:rFonts w:asciiTheme="minorHAnsi" w:hAnsiTheme="minorHAnsi"/>
+          <w:b/>
+          <w:bCs/>
+          <w:lang w:eastAsia="en-US"/>
+        </w:rPr>
+        <w:t xml:space="preserve">WRITE_KEY </w:t>
+      </w:r>
+      <w:r>
+        <w:rPr>
+          <w:rFonts w:asciiTheme="minorHAnsi" w:hAnsiTheme="minorHAnsi"/>
+          <w:lang w:eastAsia="en-US"/>
+        </w:rPr>
+        <w:t xml:space="preserve">onde a saída </w:t>
+      </w:r>
+      <w:proofErr w:type="spellStart"/>
       <w:r>
         <w:rPr>
           <w:rFonts w:asciiTheme="minorHAnsi" w:hAnsiTheme="minorHAnsi"/>
           <w:i/>
           <w:iCs/>
-          <w:color w:val="FF0000"/>
-          <w:lang w:eastAsia="en-US"/>
-        </w:rPr>
-        <w:t>.</w:t>
-      </w:r>
-      <w:r>
-        <w:rPr>
-          <w:rFonts w:asciiTheme="minorHAnsi" w:hAnsiTheme="minorHAnsi"/>
-          <w:color w:val="FF0000"/>
-          <w:lang w:eastAsia="en-US"/>
-        </w:rPr>
-        <w:t xml:space="preserve"> De seguida, vamos para o estado </w:t>
-      </w:r>
-      <w:r>
-        <w:rPr>
-          <w:rFonts w:asciiTheme="minorHAnsi" w:hAnsiTheme="minorHAnsi"/>
-          <w:b/>
-          <w:bCs/>
-          <w:color w:val="FF0000"/>
-          <w:lang w:eastAsia="en-US"/>
-        </w:rPr>
-        <w:t>ACTIVATE_</w:t>
-      </w:r>
-      <w:proofErr w:type="gramStart"/>
-      <w:r>
-        <w:rPr>
-          <w:rFonts w:asciiTheme="minorHAnsi" w:hAnsiTheme="minorHAnsi"/>
-          <w:b/>
-          <w:bCs/>
-          <w:color w:val="FF0000"/>
-          <w:lang w:eastAsia="en-US"/>
-        </w:rPr>
-        <w:t xml:space="preserve">PUT </w:t>
-      </w:r>
-      <w:r>
-        <w:rPr>
-          <w:rFonts w:asciiTheme="minorHAnsi" w:hAnsiTheme="minorHAnsi"/>
-          <w:color w:val="FF0000"/>
-          <w:lang w:eastAsia="en-US"/>
-        </w:rPr>
-        <w:t xml:space="preserve"> onde</w:t>
-      </w:r>
-      <w:proofErr w:type="gramEnd"/>
-      <w:r>
-        <w:rPr>
-          <w:rFonts w:asciiTheme="minorHAnsi" w:hAnsiTheme="minorHAnsi"/>
-          <w:color w:val="FF0000"/>
-          <w:lang w:eastAsia="en-US"/>
-        </w:rPr>
-        <w:t xml:space="preserve"> a saída </w:t>
-      </w:r>
-      <w:proofErr w:type="spellStart"/>
-      <w:r>
-        <w:rPr>
-          <w:rFonts w:asciiTheme="minorHAnsi" w:hAnsiTheme="minorHAnsi"/>
-          <w:color w:val="FF0000"/>
           <w:lang w:eastAsia="en-US"/>
         </w:rPr>
         <w:t>selPnG</w:t>
       </w:r>
       <w:proofErr w:type="spellEnd"/>
-      <w:r>
-        <w:rPr>
-          <w:rFonts w:asciiTheme="minorHAnsi" w:hAnsiTheme="minorHAnsi"/>
-          <w:color w:val="FF0000"/>
-          <w:lang w:eastAsia="en-US"/>
-        </w:rPr>
-        <w:t xml:space="preserve"> vai ser ativada de modo a indicar ao MAC (</w:t>
-      </w:r>
-      <w:proofErr w:type="spellStart"/>
-      <w:r>
-        <w:rPr>
-          <w:rFonts w:asciiTheme="minorHAnsi" w:hAnsiTheme="minorHAnsi"/>
-          <w:color w:val="FF0000"/>
-          <w:lang w:eastAsia="en-US"/>
-        </w:rPr>
-        <w:t>Memory</w:t>
-      </w:r>
-      <w:proofErr w:type="spellEnd"/>
-      <w:r>
-        <w:rPr>
-          <w:rFonts w:asciiTheme="minorHAnsi" w:hAnsiTheme="minorHAnsi"/>
-          <w:color w:val="FF0000"/>
-          <w:lang w:eastAsia="en-US"/>
-        </w:rPr>
-        <w:t xml:space="preserve"> </w:t>
-      </w:r>
-      <w:proofErr w:type="spellStart"/>
-      <w:r>
-        <w:rPr>
-          <w:rFonts w:asciiTheme="minorHAnsi" w:hAnsiTheme="minorHAnsi"/>
-          <w:color w:val="FF0000"/>
-          <w:lang w:eastAsia="en-US"/>
-        </w:rPr>
-        <w:t>Address</w:t>
-      </w:r>
-      <w:proofErr w:type="spellEnd"/>
-      <w:r>
-        <w:rPr>
-          <w:rFonts w:asciiTheme="minorHAnsi" w:hAnsiTheme="minorHAnsi"/>
-          <w:color w:val="FF0000"/>
-          <w:lang w:eastAsia="en-US"/>
-        </w:rPr>
-        <w:t xml:space="preserve"> </w:t>
-      </w:r>
-      <w:proofErr w:type="spellStart"/>
-      <w:r>
-        <w:rPr>
-          <w:rFonts w:asciiTheme="minorHAnsi" w:hAnsiTheme="minorHAnsi"/>
-          <w:color w:val="FF0000"/>
-          <w:lang w:eastAsia="en-US"/>
-        </w:rPr>
-        <w:t>Control</w:t>
-      </w:r>
-      <w:proofErr w:type="spellEnd"/>
-      <w:r>
-        <w:rPr>
-          <w:rFonts w:asciiTheme="minorHAnsi" w:hAnsiTheme="minorHAnsi"/>
-          <w:color w:val="FF0000"/>
-          <w:lang w:eastAsia="en-US"/>
-        </w:rPr>
-        <w:t xml:space="preserve">) que se trata de uma operação de escrita indo de seguida para o estado </w:t>
-      </w:r>
-      <w:r>
-        <w:rPr>
-          <w:rFonts w:asciiTheme="minorHAnsi" w:hAnsiTheme="minorHAnsi"/>
-          <w:b/>
-          <w:bCs/>
-          <w:color w:val="FF0000"/>
-          <w:lang w:eastAsia="en-US"/>
-        </w:rPr>
-        <w:t xml:space="preserve">PUT </w:t>
-      </w:r>
-      <w:r>
-        <w:rPr>
-          <w:rFonts w:asciiTheme="minorHAnsi" w:hAnsiTheme="minorHAnsi"/>
-          <w:color w:val="FF0000"/>
-          <w:lang w:eastAsia="en-US"/>
-        </w:rPr>
-        <w:t xml:space="preserve">onde as saídas </w:t>
-      </w:r>
-      <w:proofErr w:type="spellStart"/>
       <w:r>
         <w:rPr>
           <w:rFonts w:asciiTheme="minorHAnsi" w:hAnsiTheme="minorHAnsi"/>
           <w:i/>
           <w:iCs/>
-          <w:color w:val="FF0000"/>
-          <w:lang w:eastAsia="en-US"/>
-        </w:rPr>
-        <w:t>Wr</w:t>
-      </w:r>
-      <w:proofErr w:type="spellEnd"/>
+          <w:lang w:eastAsia="en-US"/>
+        </w:rPr>
+        <w:t xml:space="preserve"> </w:t>
+      </w:r>
+      <w:r>
+        <w:rPr>
+          <w:rFonts w:asciiTheme="minorHAnsi" w:hAnsiTheme="minorHAnsi"/>
+          <w:lang w:eastAsia="en-US"/>
+        </w:rPr>
+        <w:t xml:space="preserve">continua ativa e onde a saída </w:t>
+      </w:r>
+      <w:proofErr w:type="spellStart"/>
       <w:r>
         <w:rPr>
           <w:rFonts w:asciiTheme="minorHAnsi" w:hAnsiTheme="minorHAnsi"/>
           <w:i/>
           <w:iCs/>
-          <w:color w:val="FF0000"/>
-          <w:lang w:eastAsia="en-US"/>
-        </w:rPr>
-        <w:t xml:space="preserve"> </w:t>
-      </w:r>
-      <w:r>
-        <w:rPr>
-          <w:rFonts w:asciiTheme="minorHAnsi" w:hAnsiTheme="minorHAnsi"/>
-          <w:color w:val="FF0000"/>
-          <w:lang w:eastAsia="en-US"/>
-        </w:rPr>
-        <w:t xml:space="preserve">e </w:t>
-      </w:r>
-      <w:proofErr w:type="spellStart"/>
+          <w:lang w:eastAsia="en-US"/>
+        </w:rPr>
+        <w:t>Wr</w:t>
+      </w:r>
+      <w:proofErr w:type="spellEnd"/>
       <w:r>
         <w:rPr>
           <w:rFonts w:asciiTheme="minorHAnsi" w:hAnsiTheme="minorHAnsi"/>
           <w:i/>
           <w:iCs/>
-          <w:color w:val="FF0000"/>
+          <w:lang w:eastAsia="en-US"/>
+        </w:rPr>
+        <w:t xml:space="preserve"> </w:t>
+      </w:r>
+      <w:r>
+        <w:rPr>
+          <w:rFonts w:asciiTheme="minorHAnsi" w:hAnsiTheme="minorHAnsi"/>
+          <w:lang w:eastAsia="en-US"/>
+        </w:rPr>
+        <w:t xml:space="preserve">vai ser ativada com o intuito de fazer com que a RAM escreva os dados recebidos no seu endereço respetivo (este fornecido pelo MAC). Após este estado vamos para o estado </w:t>
+      </w:r>
+      <w:r>
+        <w:rPr>
+          <w:rFonts w:asciiTheme="minorHAnsi" w:hAnsiTheme="minorHAnsi"/>
+          <w:b/>
+          <w:bCs/>
+          <w:lang w:eastAsia="en-US"/>
+        </w:rPr>
+        <w:t xml:space="preserve">INC_PUT </w:t>
+      </w:r>
+      <w:r>
+        <w:rPr>
+          <w:rFonts w:asciiTheme="minorHAnsi" w:hAnsiTheme="minorHAnsi"/>
+          <w:lang w:eastAsia="en-US"/>
+        </w:rPr>
+        <w:t xml:space="preserve">onde a saída </w:t>
+      </w:r>
+      <w:proofErr w:type="spellStart"/>
+      <w:r>
+        <w:rPr>
+          <w:rFonts w:asciiTheme="minorHAnsi" w:hAnsiTheme="minorHAnsi"/>
           <w:lang w:eastAsia="en-US"/>
         </w:rPr>
         <w:t>incPut</w:t>
       </w:r>
       <w:proofErr w:type="spellEnd"/>
+      <w:r>
+        <w:rPr>
+          <w:rFonts w:asciiTheme="minorHAnsi" w:hAnsiTheme="minorHAnsi"/>
+          <w:lang w:eastAsia="en-US"/>
+        </w:rPr>
+        <w:t xml:space="preserve"> vai ser ativada com o objetivo de incrementar o contador de escritas e consequentemente atualizar as saídas </w:t>
+      </w:r>
+      <w:proofErr w:type="spellStart"/>
       <w:r>
         <w:rPr>
           <w:rFonts w:asciiTheme="minorHAnsi" w:hAnsiTheme="minorHAnsi"/>
           <w:i/>
           <w:iCs/>
-          <w:color w:val="FF0000"/>
-          <w:lang w:eastAsia="en-US"/>
-        </w:rPr>
-        <w:t xml:space="preserve"> </w:t>
-      </w:r>
-      <w:r>
-        <w:rPr>
-          <w:rFonts w:asciiTheme="minorHAnsi" w:hAnsiTheme="minorHAnsi"/>
-          <w:color w:val="FF0000"/>
-          <w:lang w:eastAsia="en-US"/>
-        </w:rPr>
-        <w:t xml:space="preserve">vão ser ativadas de modo a dar </w:t>
+          <w:lang w:eastAsia="en-US"/>
+        </w:rPr>
+        <w:t>empty</w:t>
+      </w:r>
+      <w:proofErr w:type="spellEnd"/>
+      <w:r>
+        <w:rPr>
+          <w:rFonts w:asciiTheme="minorHAnsi" w:hAnsiTheme="minorHAnsi"/>
+          <w:lang w:eastAsia="en-US"/>
+        </w:rPr>
+        <w:t xml:space="preserve"> e </w:t>
       </w:r>
       <w:proofErr w:type="spellStart"/>
       <w:r>
@@ -3491,26 +3349,23 @@
           <w:rFonts w:asciiTheme="minorHAnsi" w:hAnsiTheme="minorHAnsi"/>
           <w:i/>
           <w:iCs/>
-          <w:color w:val="FF0000"/>
-          <w:lang w:eastAsia="en-US"/>
-        </w:rPr>
-        <w:t>enable</w:t>
-      </w:r>
-      <w:proofErr w:type="spellEnd"/>
-      <w:r>
-        <w:rPr>
-          <w:rFonts w:asciiTheme="minorHAnsi" w:hAnsiTheme="minorHAnsi"/>
-          <w:color w:val="FF0000"/>
-          <w:lang w:eastAsia="en-US"/>
-        </w:rPr>
-        <w:t xml:space="preserve"> na RAM e incrementar o contador de escritas realizadas no MAC, respetivamente. Finalmente, vamos para o estado </w:t>
+          <w:lang w:eastAsia="en-US"/>
+        </w:rPr>
+        <w:t>full</w:t>
+      </w:r>
+      <w:proofErr w:type="spellEnd"/>
+      <w:r>
+        <w:rPr>
+          <w:rFonts w:asciiTheme="minorHAnsi" w:hAnsiTheme="minorHAnsi"/>
+          <w:lang w:eastAsia="en-US"/>
+        </w:rPr>
+        <w:t xml:space="preserve"> do MAC. Finalmente, vamos para o estado </w:t>
       </w:r>
       <w:r>
         <w:rPr>
           <w:rFonts w:asciiTheme="minorHAnsi" w:hAnsiTheme="minorHAnsi"/>
           <w:b/>
           <w:bCs/>
-          <w:color w:val="FF0000"/>
           <w:lang w:eastAsia="en-US"/>
         </w:rPr>
         <w:t xml:space="preserve">END_WRITE </w:t>
@@ -3518,7 +3373,6 @@
       <w:r>
         <w:rPr>
           <w:rFonts w:asciiTheme="minorHAnsi" w:hAnsiTheme="minorHAnsi"/>
-          <w:color w:val="FF0000"/>
           <w:lang w:eastAsia="en-US"/>
         </w:rPr>
         <w:t xml:space="preserve">onde o sinal DAC vai ser ativado, indicando ao </w:t>
@@ -3530,7 +3384,6 @@
           <w:rFonts w:asciiTheme="minorHAnsi" w:hAnsiTheme="minorHAnsi"/>
           <w:i/>
           <w:iCs/>
-          <w:color w:val="FF0000"/>
           <w:lang w:eastAsia="en-US"/>
         </w:rPr>
         <w:t>KeyDecode</w:t>
@@ -3541,7 +3394,6 @@
           <w:rFonts w:asciiTheme="minorHAnsi" w:hAnsiTheme="minorHAnsi"/>
           <w:i/>
           <w:iCs/>
-          <w:color w:val="FF0000"/>
           <w:lang w:eastAsia="en-US"/>
         </w:rPr>
         <w:t xml:space="preserve"> </w:t>
@@ -3549,7 +3401,6 @@
       <w:r>
         <w:rPr>
           <w:rFonts w:asciiTheme="minorHAnsi" w:hAnsiTheme="minorHAnsi"/>
-          <w:color w:val="FF0000"/>
           <w:lang w:eastAsia="en-US"/>
         </w:rPr>
         <w:t xml:space="preserve"> que</w:t>
@@ -3558,7 +3409,6 @@
       <w:r>
         <w:rPr>
           <w:rFonts w:asciiTheme="minorHAnsi" w:hAnsiTheme="minorHAnsi"/>
-          <w:color w:val="FF0000"/>
           <w:lang w:eastAsia="en-US"/>
         </w:rPr>
         <w:t xml:space="preserve"> pode receber uma nova </w:t>
@@ -3567,7 +3417,6 @@
       <w:r>
         <w:rPr>
           <w:rFonts w:asciiTheme="minorHAnsi" w:hAnsiTheme="minorHAnsi"/>
-          <w:color w:val="FF0000"/>
           <w:lang w:eastAsia="en-US"/>
         </w:rPr>
         <w:t>key</w:t>
@@ -3576,7 +3425,6 @@
       <w:r>
         <w:rPr>
           <w:rFonts w:asciiTheme="minorHAnsi" w:hAnsiTheme="minorHAnsi"/>
-          <w:color w:val="FF0000"/>
           <w:lang w:eastAsia="en-US"/>
         </w:rPr>
         <w:t xml:space="preserve"> (tecla)  e de seguida vai-se verificar o valor lógico do sinal </w:t>
@@ -3586,7 +3434,6 @@
           <w:rFonts w:asciiTheme="minorHAnsi" w:hAnsiTheme="minorHAnsi"/>
           <w:i/>
           <w:iCs/>
-          <w:color w:val="FF0000"/>
           <w:lang w:eastAsia="en-US"/>
         </w:rPr>
         <w:t>DAV</w:t>
@@ -3594,17 +3441,15 @@
       <w:r>
         <w:rPr>
           <w:rFonts w:asciiTheme="minorHAnsi" w:hAnsiTheme="minorHAnsi"/>
-          <w:color w:val="FF0000"/>
-          <w:lang w:eastAsia="en-US"/>
-        </w:rPr>
-        <w:t xml:space="preserve">. Se este tiver o valor lógico ‘1’ significa que o sistema produtor ainda não se apercebeu que o sinal DAC está ativado visto que este só mantem o sinal DAV ativo até que o sinal DAC seja ativado. Assim, logo que o sinal DAV deixe de estar ativo iremos de volta para o estado inicial, o estado </w:t>
+          <w:lang w:eastAsia="en-US"/>
+        </w:rPr>
+        <w:t xml:space="preserve">. Se este tiver o valor lógico ‘1’ significa que o sistema produtor ainda não se apercebeu que o sinal DAC está ativado, visto que este só mantem o sinal DAV ativado até que o sinal DAC seja ativado. Assim, logo que o sinal DAV deixe de estar ativo iremos de volta para o estado inicial, o estado </w:t>
       </w:r>
       <w:r>
         <w:rPr>
           <w:rFonts w:asciiTheme="minorHAnsi" w:hAnsiTheme="minorHAnsi"/>
           <w:b/>
           <w:bCs/>
-          <w:color w:val="FF0000"/>
           <w:lang w:eastAsia="en-US"/>
         </w:rPr>
         <w:t>STATE_WAITING</w:t>
@@ -3612,7 +3457,6 @@
       <w:r>
         <w:rPr>
           <w:rFonts w:asciiTheme="minorHAnsi" w:hAnsiTheme="minorHAnsi"/>
-          <w:color w:val="FF0000"/>
           <w:lang w:eastAsia="en-US"/>
         </w:rPr>
         <w:t>.</w:t>
@@ -3622,7 +3466,6 @@
           <w:rFonts w:asciiTheme="minorHAnsi" w:hAnsiTheme="minorHAnsi"/>
           <w:i/>
           <w:iCs/>
-          <w:color w:val="FF0000"/>
           <w:lang w:eastAsia="en-US"/>
         </w:rPr>
         <w:t xml:space="preserve"> </w:t>
@@ -3630,7 +3473,6 @@
       <w:r>
         <w:rPr>
           <w:rFonts w:asciiTheme="minorHAnsi" w:hAnsiTheme="minorHAnsi"/>
-          <w:color w:val="FF0000"/>
           <w:lang w:eastAsia="en-US"/>
         </w:rPr>
         <w:t xml:space="preserve">No entanto, se o sinal </w:t>
@@ -3640,7 +3482,6 @@
           <w:rFonts w:asciiTheme="minorHAnsi" w:hAnsiTheme="minorHAnsi"/>
           <w:i/>
           <w:iCs/>
-          <w:color w:val="FF0000"/>
           <w:lang w:eastAsia="en-US"/>
         </w:rPr>
         <w:t>DAV</w:t>
@@ -3648,28 +3489,9 @@
       <w:r>
         <w:rPr>
           <w:rFonts w:asciiTheme="minorHAnsi" w:hAnsiTheme="minorHAnsi"/>
-          <w:color w:val="FF0000"/>
-          <w:lang w:eastAsia="en-US"/>
-        </w:rPr>
-        <w:t xml:space="preserve"> tiver o valor lógico de ‘0</w:t>
-      </w:r>
-      <w:proofErr w:type="gramStart"/>
-      <w:r>
-        <w:rPr>
-          <w:rFonts w:asciiTheme="minorHAnsi" w:hAnsiTheme="minorHAnsi"/>
-          <w:color w:val="FF0000"/>
-          <w:lang w:eastAsia="en-US"/>
-        </w:rPr>
-        <w:t>’  significa</w:t>
-      </w:r>
-      <w:proofErr w:type="gramEnd"/>
-      <w:r>
-        <w:rPr>
-          <w:rFonts w:asciiTheme="minorHAnsi" w:hAnsiTheme="minorHAnsi"/>
-          <w:color w:val="FF0000"/>
-          <w:lang w:eastAsia="en-US"/>
-        </w:rPr>
-        <w:t xml:space="preserve"> que se pretende fazer uma leitura de dados e assim iremos  verificar o valor lógico do sinal </w:t>
+          <w:lang w:eastAsia="en-US"/>
+        </w:rPr>
+        <w:t xml:space="preserve"> tiver o valor lógico de ‘0’ significa que se pretende fazer uma leitura de dados e assim iremos verificar o valor lógico do sinal </w:t>
       </w:r>
       <w:proofErr w:type="spellStart"/>
       <w:r>
@@ -3677,7 +3499,6 @@
           <w:rFonts w:asciiTheme="minorHAnsi" w:hAnsiTheme="minorHAnsi"/>
           <w:i/>
           <w:iCs/>
-          <w:color w:val="FF0000"/>
           <w:lang w:eastAsia="en-US"/>
         </w:rPr>
         <w:t>empty</w:t>
@@ -3688,7 +3509,6 @@
           <w:rFonts w:asciiTheme="minorHAnsi" w:hAnsiTheme="minorHAnsi"/>
           <w:i/>
           <w:iCs/>
-          <w:color w:val="FF0000"/>
           <w:lang w:eastAsia="en-US"/>
         </w:rPr>
         <w:t xml:space="preserve">. </w:t>
@@ -3696,7 +3516,6 @@
       <w:r>
         <w:rPr>
           <w:rFonts w:asciiTheme="minorHAnsi" w:hAnsiTheme="minorHAnsi"/>
-          <w:color w:val="FF0000"/>
           <w:lang w:eastAsia="en-US"/>
         </w:rPr>
         <w:t xml:space="preserve">Se este estiver ativo significa que queremos realizar uma </w:t>
@@ -3705,7 +3524,6 @@
       <w:r>
         <w:rPr>
           <w:rFonts w:asciiTheme="minorHAnsi" w:hAnsiTheme="minorHAnsi"/>
-          <w:color w:val="FF0000"/>
           <w:lang w:eastAsia="en-US"/>
         </w:rPr>
         <w:t>leitura</w:t>
@@ -3714,73 +3532,47 @@
       <w:r>
         <w:rPr>
           <w:rFonts w:asciiTheme="minorHAnsi" w:hAnsiTheme="minorHAnsi"/>
-          <w:color w:val="FF0000"/>
-          <w:lang w:eastAsia="en-US"/>
-        </w:rPr>
-        <w:t xml:space="preserve"> mas não existem dados para serem lidos, logo ficamos no mesmo estado. No entanto, se este tiver o valor lógico ‘0’ significa que o buffer tem algo para ser lido e assim vamos para o estado </w:t>
-      </w:r>
-      <w:r>
-        <w:rPr>
-          <w:rFonts w:asciiTheme="minorHAnsi" w:hAnsiTheme="minorHAnsi"/>
-          <w:b/>
-          <w:bCs/>
-          <w:color w:val="FF0000"/>
-          <w:lang w:eastAsia="en-US"/>
-        </w:rPr>
-        <w:t xml:space="preserve">READ_KEY </w:t>
-      </w:r>
-      <w:r>
-        <w:rPr>
-          <w:rFonts w:asciiTheme="minorHAnsi" w:hAnsiTheme="minorHAnsi"/>
-          <w:color w:val="FF0000"/>
-          <w:lang w:eastAsia="en-US"/>
-        </w:rPr>
-        <w:t xml:space="preserve">onde se vai verificar o valor do sinal </w:t>
+          <w:lang w:eastAsia="en-US"/>
+        </w:rPr>
+        <w:t xml:space="preserve"> mas não existem dados para serem lidos, logo ficamos no mesmo estado. No entanto, se este tiver o valor lógico ‘0’ significa que o buffer tem algo para ser lido e assim vamos verificar o valor lógico do sinal </w:t>
       </w:r>
       <w:r>
         <w:rPr>
           <w:rFonts w:asciiTheme="minorHAnsi" w:hAnsiTheme="minorHAnsi"/>
           <w:i/>
           <w:iCs/>
-          <w:color w:val="FF0000"/>
-          <w:lang w:eastAsia="en-US"/>
-        </w:rPr>
-        <w:t xml:space="preserve">CTS </w:t>
-      </w:r>
-      <w:r>
-        <w:rPr>
-          <w:rFonts w:asciiTheme="minorHAnsi" w:hAnsiTheme="minorHAnsi"/>
-          <w:color w:val="FF0000"/>
-          <w:lang w:eastAsia="en-US"/>
-        </w:rPr>
-        <w:t xml:space="preserve">que se estiver inativo significa que o </w:t>
-      </w:r>
-      <w:proofErr w:type="spellStart"/>
+          <w:lang w:eastAsia="en-US"/>
+        </w:rPr>
+        <w:t>CTS</w:t>
+      </w:r>
+      <w:r>
+        <w:rPr>
+          <w:rFonts w:asciiTheme="minorHAnsi" w:hAnsiTheme="minorHAnsi"/>
+          <w:lang w:eastAsia="en-US"/>
+        </w:rPr>
+        <w:t xml:space="preserve">, enquanto este estiver com o valor lógico ‘0’ vamos permanecer no mesmo estado visto que significa que o </w:t>
+      </w:r>
       <w:r>
         <w:rPr>
           <w:rFonts w:asciiTheme="minorHAnsi" w:hAnsiTheme="minorHAnsi"/>
           <w:i/>
           <w:iCs/>
-          <w:color w:val="FF0000"/>
-          <w:lang w:eastAsia="en-US"/>
-        </w:rPr>
-        <w:t>OutputBuffer</w:t>
-      </w:r>
-      <w:proofErr w:type="spellEnd"/>
-      <w:r>
-        <w:rPr>
-          <w:rFonts w:asciiTheme="minorHAnsi" w:hAnsiTheme="minorHAnsi"/>
-          <w:color w:val="FF0000"/>
-          <w:lang w:eastAsia="en-US"/>
-        </w:rPr>
-        <w:t xml:space="preserve"> ainda não está preparado para receber esses dados posteriormente ficando assim no mesmo estado. Se o sinal </w:t>
+          <w:lang w:eastAsia="en-US"/>
+        </w:rPr>
+        <w:t>Output Buffer</w:t>
+      </w:r>
+      <w:r>
+        <w:rPr>
+          <w:rFonts w:asciiTheme="minorHAnsi" w:hAnsiTheme="minorHAnsi"/>
+          <w:lang w:eastAsia="en-US"/>
+        </w:rPr>
+        <w:t xml:space="preserve"> ainda não está pronto para receber os dados em questão. Quando o sinal </w:t>
       </w:r>
       <w:r>
         <w:rPr>
           <w:rFonts w:asciiTheme="minorHAnsi" w:hAnsiTheme="minorHAnsi"/>
           <w:i/>
           <w:iCs/>
-          <w:color w:val="FF0000"/>
           <w:lang w:eastAsia="en-US"/>
         </w:rPr>
         <w:t>CTS</w:t>
@@ -3788,28 +3580,25 @@
       <w:r>
         <w:rPr>
           <w:rFonts w:asciiTheme="minorHAnsi" w:hAnsiTheme="minorHAnsi"/>
-          <w:color w:val="FF0000"/>
-          <w:lang w:eastAsia="en-US"/>
-        </w:rPr>
-        <w:t xml:space="preserve"> estiver ativo iremos para o estado </w:t>
+          <w:lang w:eastAsia="en-US"/>
+        </w:rPr>
+        <w:t xml:space="preserve"> estiver ativo vamos para o estado </w:t>
       </w:r>
       <w:r>
         <w:rPr>
           <w:rFonts w:asciiTheme="minorHAnsi" w:hAnsiTheme="minorHAnsi"/>
           <w:b/>
           <w:bCs/>
-          <w:color w:val="FF0000"/>
-          <w:lang w:eastAsia="en-US"/>
-        </w:rPr>
-        <w:t xml:space="preserve">ACTIVATE_GET </w:t>
-      </w:r>
-      <w:r>
-        <w:rPr>
-          <w:rFonts w:asciiTheme="minorHAnsi" w:hAnsiTheme="minorHAnsi"/>
-          <w:color w:val="FF0000"/>
-          <w:lang w:eastAsia="en-US"/>
-        </w:rPr>
-        <w:t xml:space="preserve">que se trata de um estado vazio com o objetivo de assegurar que o sinal em causa está de facto ativo para quando as saídas do próximo estado forem ativadas e indo de seguida para o estado GET onde as saídas </w:t>
+          <w:lang w:eastAsia="en-US"/>
+        </w:rPr>
+        <w:t xml:space="preserve">READ_KEY </w:t>
+      </w:r>
+      <w:r>
+        <w:rPr>
+          <w:rFonts w:asciiTheme="minorHAnsi" w:hAnsiTheme="minorHAnsi"/>
+          <w:lang w:eastAsia="en-US"/>
+        </w:rPr>
+        <w:t xml:space="preserve">onde a saída </w:t>
       </w:r>
       <w:proofErr w:type="spellStart"/>
       <w:r>
@@ -3817,166 +3606,264 @@
           <w:rFonts w:asciiTheme="minorHAnsi" w:hAnsiTheme="minorHAnsi"/>
           <w:i/>
           <w:iCs/>
-          <w:color w:val="FF0000"/>
-          <w:lang w:eastAsia="en-US"/>
-        </w:rPr>
-        <w:t>incGet</w:t>
-      </w:r>
-      <w:proofErr w:type="spellEnd"/>
-      <w:r>
-        <w:rPr>
-          <w:rFonts w:asciiTheme="minorHAnsi" w:hAnsiTheme="minorHAnsi"/>
-          <w:color w:val="FF0000"/>
-          <w:lang w:eastAsia="en-US"/>
-        </w:rPr>
-        <w:t xml:space="preserve"> e </w:t>
-      </w:r>
-      <w:proofErr w:type="spellStart"/>
+          <w:lang w:eastAsia="en-US"/>
+        </w:rPr>
+        <w:t>Wreg</w:t>
+      </w:r>
+      <w:proofErr w:type="spellEnd"/>
       <w:r>
         <w:rPr>
           <w:rFonts w:asciiTheme="minorHAnsi" w:hAnsiTheme="minorHAnsi"/>
           <w:i/>
           <w:iCs/>
-          <w:color w:val="FF0000"/>
-          <w:lang w:eastAsia="en-US"/>
-        </w:rPr>
-        <w:t>Wr</w:t>
-      </w:r>
-      <w:proofErr w:type="spellEnd"/>
-      <w:r>
-        <w:rPr>
-          <w:rFonts w:asciiTheme="minorHAnsi" w:hAnsiTheme="minorHAnsi"/>
-          <w:color w:val="FF0000"/>
-          <w:lang w:eastAsia="en-US"/>
-        </w:rPr>
-        <w:t xml:space="preserve"> irão ficar ativadas de modo a incrementar o contador de leituras no MAC (</w:t>
-      </w:r>
-      <w:proofErr w:type="spellStart"/>
-      <w:r>
-        <w:rPr>
-          <w:rFonts w:asciiTheme="minorHAnsi" w:hAnsiTheme="minorHAnsi"/>
-          <w:color w:val="FF0000"/>
-          <w:lang w:eastAsia="en-US"/>
-        </w:rPr>
-        <w:t>Memory</w:t>
-      </w:r>
-      <w:proofErr w:type="spellEnd"/>
-      <w:r>
-        <w:rPr>
-          <w:rFonts w:asciiTheme="minorHAnsi" w:hAnsiTheme="minorHAnsi"/>
-          <w:color w:val="FF0000"/>
           <w:lang w:eastAsia="en-US"/>
         </w:rPr>
         <w:t xml:space="preserve"> </w:t>
       </w:r>
-      <w:proofErr w:type="spellStart"/>
-      <w:r>
-        <w:rPr>
-          <w:rFonts w:asciiTheme="minorHAnsi" w:hAnsiTheme="minorHAnsi"/>
-          <w:color w:val="FF0000"/>
-          <w:lang w:eastAsia="en-US"/>
-        </w:rPr>
-        <w:t>Address</w:t>
-      </w:r>
-      <w:proofErr w:type="spellEnd"/>
-      <w:r>
-        <w:rPr>
-          <w:rFonts w:asciiTheme="minorHAnsi" w:hAnsiTheme="minorHAnsi"/>
-          <w:color w:val="FF0000"/>
-          <w:lang w:eastAsia="en-US"/>
-        </w:rPr>
-        <w:t xml:space="preserve"> </w:t>
-      </w:r>
-      <w:proofErr w:type="spellStart"/>
-      <w:r>
-        <w:rPr>
-          <w:rFonts w:asciiTheme="minorHAnsi" w:hAnsiTheme="minorHAnsi"/>
-          <w:color w:val="FF0000"/>
-          <w:lang w:eastAsia="en-US"/>
-        </w:rPr>
-        <w:t>Control</w:t>
-      </w:r>
-      <w:proofErr w:type="spellEnd"/>
-      <w:r>
-        <w:rPr>
-          <w:rFonts w:asciiTheme="minorHAnsi" w:hAnsiTheme="minorHAnsi"/>
-          <w:color w:val="FF0000"/>
-          <w:lang w:eastAsia="en-US"/>
-        </w:rPr>
-        <w:t xml:space="preserve">) para que se saiba se o buffer está cheio ou não. De seguida, iremos para o estado </w:t>
-      </w:r>
-      <w:r>
-        <w:rPr>
-          <w:rFonts w:asciiTheme="minorHAnsi" w:hAnsiTheme="minorHAnsi"/>
-          <w:b/>
-          <w:bCs/>
-          <w:color w:val="FF0000"/>
-          <w:lang w:eastAsia="en-US"/>
-        </w:rPr>
-        <w:t>END_READ</w:t>
-      </w:r>
-      <w:r>
-        <w:rPr>
-          <w:rFonts w:asciiTheme="minorHAnsi" w:hAnsiTheme="minorHAnsi"/>
-          <w:color w:val="FF0000"/>
-          <w:lang w:eastAsia="en-US"/>
-        </w:rPr>
-        <w:t xml:space="preserve"> onde a saída </w:t>
-      </w:r>
-      <w:proofErr w:type="spellStart"/>
-      <w:r>
-        <w:rPr>
-          <w:rFonts w:asciiTheme="minorHAnsi" w:hAnsiTheme="minorHAnsi"/>
-          <w:color w:val="FF0000"/>
-          <w:lang w:eastAsia="en-US"/>
-        </w:rPr>
-        <w:t>Wreg</w:t>
-      </w:r>
-      <w:proofErr w:type="spellEnd"/>
-      <w:r>
-        <w:rPr>
-          <w:rFonts w:asciiTheme="minorHAnsi" w:hAnsiTheme="minorHAnsi"/>
-          <w:color w:val="FF0000"/>
-          <w:lang w:eastAsia="en-US"/>
-        </w:rPr>
-        <w:t xml:space="preserve"> irá ficar ativada de modo a indicar ao Output Buffer que já pode dar “</w:t>
-      </w:r>
-      <w:proofErr w:type="spellStart"/>
+      <w:r>
+        <w:rPr>
+          <w:rFonts w:asciiTheme="minorHAnsi" w:hAnsiTheme="minorHAnsi"/>
+          <w:lang w:eastAsia="en-US"/>
+        </w:rPr>
+        <w:t xml:space="preserve">vai ser ativada de modo a que os dados sejam registados pelo </w:t>
+      </w:r>
       <w:r>
         <w:rPr>
           <w:rFonts w:asciiTheme="minorHAnsi" w:hAnsiTheme="minorHAnsi"/>
           <w:i/>
           <w:iCs/>
-          <w:color w:val="FF0000"/>
-          <w:lang w:eastAsia="en-US"/>
-        </w:rPr>
-        <w:t>load</w:t>
-      </w:r>
-      <w:proofErr w:type="spellEnd"/>
+          <w:lang w:eastAsia="en-US"/>
+        </w:rPr>
+        <w:t>Output Buffer</w:t>
+      </w:r>
+      <w:r>
+        <w:rPr>
+          <w:rFonts w:asciiTheme="minorHAnsi" w:hAnsiTheme="minorHAnsi"/>
+          <w:lang w:eastAsia="en-US"/>
+        </w:rPr>
+        <w:t xml:space="preserve"> e  </w:t>
+      </w:r>
+      <w:r>
+        <w:rPr>
+          <w:rFonts w:asciiTheme="minorHAnsi" w:hAnsiTheme="minorHAnsi"/>
+          <w:b/>
+          <w:bCs/>
+          <w:lang w:eastAsia="en-US"/>
+        </w:rPr>
+        <w:t xml:space="preserve"> </w:t>
+      </w:r>
+      <w:r>
+        <w:rPr>
+          <w:rFonts w:asciiTheme="minorHAnsi" w:hAnsiTheme="minorHAnsi"/>
+          <w:lang w:eastAsia="en-US"/>
+        </w:rPr>
+        <w:t xml:space="preserve">onde se vai verificar novamente o valor do sinal </w:t>
+      </w:r>
       <w:r>
         <w:rPr>
           <w:rFonts w:asciiTheme="minorHAnsi" w:hAnsiTheme="minorHAnsi"/>
           <w:i/>
           <w:iCs/>
-          <w:color w:val="FF0000"/>
-          <w:lang w:eastAsia="en-US"/>
-        </w:rPr>
-        <w:t>”</w:t>
-      </w:r>
-      <w:r>
-        <w:rPr>
-          <w:rFonts w:asciiTheme="minorHAnsi" w:hAnsiTheme="minorHAnsi"/>
-          <w:color w:val="FF0000"/>
-          <w:lang w:eastAsia="en-US"/>
-        </w:rPr>
-        <w:t xml:space="preserve"> dos dados que foram lidos. Finalmente, iremos de volta para o estado </w:t>
+          <w:lang w:eastAsia="en-US"/>
+        </w:rPr>
+        <w:t xml:space="preserve">CTS </w:t>
+      </w:r>
+      <w:r>
+        <w:rPr>
+          <w:rFonts w:asciiTheme="minorHAnsi" w:hAnsiTheme="minorHAnsi"/>
+          <w:lang w:eastAsia="en-US"/>
+        </w:rPr>
+        <w:t xml:space="preserve">mas desta vez permaneceremos no mesmo estado enquanto  este estiver ativo, visto que só quando este estiver inativo é que o </w:t>
+      </w:r>
+      <w:r>
+        <w:rPr>
+          <w:rFonts w:asciiTheme="minorHAnsi" w:hAnsiTheme="minorHAnsi"/>
+          <w:i/>
+          <w:iCs/>
+          <w:lang w:eastAsia="en-US"/>
+        </w:rPr>
+        <w:t xml:space="preserve">Output Buffer </w:t>
+      </w:r>
+      <w:r>
+        <w:rPr>
+          <w:rFonts w:asciiTheme="minorHAnsi" w:hAnsiTheme="minorHAnsi"/>
+          <w:lang w:eastAsia="en-US"/>
+        </w:rPr>
+        <w:t xml:space="preserve">já registou os dados recebidos .Quando o sinal </w:t>
+      </w:r>
+      <w:r>
+        <w:rPr>
+          <w:rFonts w:asciiTheme="minorHAnsi" w:hAnsiTheme="minorHAnsi"/>
+          <w:i/>
+          <w:iCs/>
+          <w:lang w:eastAsia="en-US"/>
+        </w:rPr>
+        <w:t>CTS</w:t>
+      </w:r>
+      <w:r>
+        <w:rPr>
+          <w:rFonts w:asciiTheme="minorHAnsi" w:hAnsiTheme="minorHAnsi"/>
+          <w:lang w:eastAsia="en-US"/>
+        </w:rPr>
+        <w:t xml:space="preserve"> estiver com o valor lógico ‘0’ vamos para o estado </w:t>
       </w:r>
       <w:r>
         <w:rPr>
           <w:rFonts w:asciiTheme="minorHAnsi" w:hAnsiTheme="minorHAnsi"/>
           <w:b/>
           <w:bCs/>
-          <w:color w:val="FF0000"/>
+          <w:lang w:eastAsia="en-US"/>
+        </w:rPr>
+        <w:t>INC_GET</w:t>
+      </w:r>
+      <w:r>
+        <w:rPr>
+          <w:rFonts w:asciiTheme="minorHAnsi" w:hAnsiTheme="minorHAnsi"/>
+          <w:lang w:eastAsia="en-US"/>
+        </w:rPr>
+        <w:t xml:space="preserve"> onde</w:t>
+      </w:r>
+      <w:r>
+        <w:rPr>
+          <w:rFonts w:asciiTheme="minorHAnsi" w:hAnsiTheme="minorHAnsi"/>
+          <w:b/>
+          <w:bCs/>
+          <w:lang w:eastAsia="en-US"/>
+        </w:rPr>
+        <w:t xml:space="preserve"> </w:t>
+      </w:r>
+      <w:r>
+        <w:rPr>
+          <w:rFonts w:asciiTheme="minorHAnsi" w:hAnsiTheme="minorHAnsi"/>
+          <w:lang w:eastAsia="en-US"/>
+        </w:rPr>
+        <w:t xml:space="preserve">a saída </w:t>
+      </w:r>
+      <w:proofErr w:type="spellStart"/>
+      <w:r>
+        <w:rPr>
+          <w:rFonts w:asciiTheme="minorHAnsi" w:hAnsiTheme="minorHAnsi"/>
+          <w:i/>
+          <w:iCs/>
+          <w:lang w:eastAsia="en-US"/>
+        </w:rPr>
+        <w:t>incGet</w:t>
+      </w:r>
+      <w:proofErr w:type="spellEnd"/>
+      <w:r>
+        <w:rPr>
+          <w:rFonts w:asciiTheme="minorHAnsi" w:hAnsiTheme="minorHAnsi"/>
+          <w:lang w:eastAsia="en-US"/>
+        </w:rPr>
+        <w:t xml:space="preserve"> vai ser ativada de modo a incrementar o contador de leituras no MAC (</w:t>
+      </w:r>
+      <w:proofErr w:type="spellStart"/>
+      <w:r>
+        <w:rPr>
+          <w:rFonts w:asciiTheme="minorHAnsi" w:hAnsiTheme="minorHAnsi"/>
+          <w:lang w:eastAsia="en-US"/>
+        </w:rPr>
+        <w:t>Memory</w:t>
+      </w:r>
+      <w:proofErr w:type="spellEnd"/>
+      <w:r>
+        <w:rPr>
+          <w:rFonts w:asciiTheme="minorHAnsi" w:hAnsiTheme="minorHAnsi"/>
+          <w:lang w:eastAsia="en-US"/>
+        </w:rPr>
+        <w:t xml:space="preserve"> </w:t>
+      </w:r>
+      <w:proofErr w:type="spellStart"/>
+      <w:r>
+        <w:rPr>
+          <w:rFonts w:asciiTheme="minorHAnsi" w:hAnsiTheme="minorHAnsi"/>
+          <w:lang w:eastAsia="en-US"/>
+        </w:rPr>
+        <w:t>Address</w:t>
+      </w:r>
+      <w:proofErr w:type="spellEnd"/>
+      <w:r>
+        <w:rPr>
+          <w:rFonts w:asciiTheme="minorHAnsi" w:hAnsiTheme="minorHAnsi"/>
+          <w:lang w:eastAsia="en-US"/>
+        </w:rPr>
+        <w:t xml:space="preserve"> </w:t>
+      </w:r>
+      <w:proofErr w:type="spellStart"/>
+      <w:r>
+        <w:rPr>
+          <w:rFonts w:asciiTheme="minorHAnsi" w:hAnsiTheme="minorHAnsi"/>
+          <w:lang w:eastAsia="en-US"/>
+        </w:rPr>
+        <w:t>Control</w:t>
+      </w:r>
+      <w:proofErr w:type="spellEnd"/>
+      <w:r>
+        <w:rPr>
+          <w:rFonts w:asciiTheme="minorHAnsi" w:hAnsiTheme="minorHAnsi"/>
+          <w:lang w:eastAsia="en-US"/>
+        </w:rPr>
+        <w:t xml:space="preserve">) com o objetivo de atualizar as saídas </w:t>
+      </w:r>
+      <w:proofErr w:type="spellStart"/>
+      <w:r>
+        <w:rPr>
+          <w:rFonts w:asciiTheme="minorHAnsi" w:hAnsiTheme="minorHAnsi"/>
+          <w:i/>
+          <w:iCs/>
+          <w:lang w:eastAsia="en-US"/>
+        </w:rPr>
+        <w:t>empty</w:t>
+      </w:r>
+      <w:proofErr w:type="spellEnd"/>
+      <w:r>
+        <w:rPr>
+          <w:rFonts w:asciiTheme="minorHAnsi" w:hAnsiTheme="minorHAnsi"/>
+          <w:i/>
+          <w:iCs/>
+          <w:lang w:eastAsia="en-US"/>
+        </w:rPr>
+        <w:t xml:space="preserve"> </w:t>
+      </w:r>
+      <w:r>
+        <w:rPr>
+          <w:rFonts w:asciiTheme="minorHAnsi" w:hAnsiTheme="minorHAnsi"/>
+          <w:lang w:eastAsia="en-US"/>
+        </w:rPr>
+        <w:t xml:space="preserve">e </w:t>
+      </w:r>
+      <w:proofErr w:type="spellStart"/>
+      <w:r>
+        <w:rPr>
+          <w:rFonts w:asciiTheme="minorHAnsi" w:hAnsiTheme="minorHAnsi"/>
+          <w:i/>
+          <w:iCs/>
+          <w:lang w:eastAsia="en-US"/>
+        </w:rPr>
+        <w:t>full</w:t>
+      </w:r>
+      <w:proofErr w:type="spellEnd"/>
+      <w:r>
+        <w:rPr>
+          <w:rFonts w:asciiTheme="minorHAnsi" w:hAnsiTheme="minorHAnsi"/>
+          <w:i/>
+          <w:iCs/>
+          <w:lang w:eastAsia="en-US"/>
+        </w:rPr>
+        <w:t xml:space="preserve"> </w:t>
+      </w:r>
+      <w:r>
+        <w:rPr>
+          <w:rFonts w:asciiTheme="minorHAnsi" w:hAnsiTheme="minorHAnsi"/>
+          <w:lang w:eastAsia="en-US"/>
+        </w:rPr>
+        <w:t xml:space="preserve">do mesmo. Finalmente, iremos de volta para o estado </w:t>
+      </w:r>
+      <w:r>
+        <w:rPr>
+          <w:rFonts w:asciiTheme="minorHAnsi" w:hAnsiTheme="minorHAnsi"/>
+          <w:b/>
+          <w:bCs/>
           <w:lang w:eastAsia="en-US"/>
         </w:rPr>
         <w:t>WAITING</w:t>
@@ -3984,17 +3871,9 @@
       <w:r>
         <w:rPr>
           <w:rFonts w:asciiTheme="minorHAnsi" w:hAnsiTheme="minorHAnsi"/>
-          <w:color w:val="FF0000"/>
-          <w:lang w:eastAsia="en-US"/>
-        </w:rPr>
-        <w:t>.</w:t>
-      </w:r>
-      <w:r>
-        <w:rPr>
-          <w:rFonts w:asciiTheme="minorHAnsi" w:hAnsiTheme="minorHAnsi"/>
-          <w:lang w:eastAsia="en-US"/>
-        </w:rPr>
-        <w:t xml:space="preserve"> </w:t>
+          <w:lang w:eastAsia="en-US"/>
+        </w:rPr>
+        <w:t xml:space="preserve">. </w:t>
       </w:r>
     </w:p>
     <w:p>
@@ -6788,21 +6667,18 @@
         <w:spacing w:line="240" w:lineRule="auto"/>
         <w:rPr>
           <w:rFonts w:asciiTheme="minorHAnsi" w:hAnsiTheme="minorHAnsi"/>
-          <w:color w:val="FF0000"/>
-        </w:rPr>
-      </w:pPr>
-      <w:r>
-        <w:rPr>
-          <w:rFonts w:asciiTheme="minorHAnsi" w:hAnsiTheme="minorHAnsi"/>
-          <w:color w:val="FF0000"/>
-        </w:rPr>
-        <w:t>Neste módulo, numa fase mais inicial, foi necessário implementar um descodificador do teclado (</w:t>
-      </w:r>
-      <w:proofErr w:type="spellStart"/>
-      <w:r>
-        <w:rPr>
-          <w:rFonts w:asciiTheme="minorHAnsi" w:hAnsiTheme="minorHAnsi"/>
-          <w:color w:val="FF0000"/>
+        </w:rPr>
+      </w:pPr>
+      <w:r>
+        <w:rPr>
+          <w:rFonts w:asciiTheme="minorHAnsi" w:hAnsiTheme="minorHAnsi"/>
+        </w:rPr>
+        <w:t>Neste módulo, foi necessário implementar um descodificador do teclado (</w:t>
+      </w:r>
+      <w:proofErr w:type="spellStart"/>
+      <w:r>
+        <w:rPr>
+          <w:rFonts w:asciiTheme="minorHAnsi" w:hAnsiTheme="minorHAnsi"/>
         </w:rPr>
         <w:t>KeyDecoder</w:t>
       </w:r>
@@ -6810,15 +6686,69 @@
       <w:r>
         <w:rPr>
           <w:rFonts w:asciiTheme="minorHAnsi" w:hAnsiTheme="minorHAnsi"/>
-          <w:color w:val="FF0000"/>
-        </w:rPr>
-        <w:t>) responsável por receber os códigos de cada tecla proveniente do teclado e convertê-los de acordo com a sua posição no mesmo.  Por fim, estes códigos eram entregues à entidade consumidora (</w:t>
-      </w:r>
-      <w:proofErr w:type="spellStart"/>
-      <w:r>
-        <w:rPr>
-          <w:rFonts w:asciiTheme="minorHAnsi" w:hAnsiTheme="minorHAnsi"/>
-          <w:color w:val="FF0000"/>
+        </w:rPr>
+        <w:t xml:space="preserve">) responsável por receber os códigos de cada tecla proveniente do teclado e convertê-los de acordo com a sua posição no mesmo. Para além do </w:t>
+      </w:r>
+      <w:proofErr w:type="spellStart"/>
+      <w:r>
+        <w:rPr>
+          <w:rFonts w:asciiTheme="minorHAnsi" w:hAnsiTheme="minorHAnsi"/>
+        </w:rPr>
+        <w:t>KeyDecoder</w:t>
+      </w:r>
+      <w:proofErr w:type="spellEnd"/>
+      <w:r>
+        <w:rPr>
+          <w:rFonts w:asciiTheme="minorHAnsi" w:hAnsiTheme="minorHAnsi"/>
+        </w:rPr>
+        <w:t>, também foi necessário implementar um bloco de armazenamento (Ring Buffer) e um bloco de entrega ao consumidor (Output Buffer). O bloco de armazenamento é responsável por armazenar teclas com disciplina FIFO (</w:t>
+      </w:r>
+      <w:proofErr w:type="spellStart"/>
+      <w:r>
+        <w:rPr>
+          <w:rFonts w:asciiTheme="minorHAnsi" w:hAnsiTheme="minorHAnsi"/>
+          <w:i/>
+          <w:iCs/>
+        </w:rPr>
+        <w:t>First</w:t>
+      </w:r>
+      <w:proofErr w:type="spellEnd"/>
+      <w:r>
+        <w:rPr>
+          <w:rFonts w:asciiTheme="minorHAnsi" w:hAnsiTheme="minorHAnsi"/>
+          <w:i/>
+          <w:iCs/>
+        </w:rPr>
+        <w:t xml:space="preserve"> In </w:t>
+      </w:r>
+      <w:proofErr w:type="spellStart"/>
+      <w:r>
+        <w:rPr>
+          <w:rFonts w:asciiTheme="minorHAnsi" w:hAnsiTheme="minorHAnsi"/>
+          <w:i/>
+          <w:iCs/>
+        </w:rPr>
+        <w:t>First</w:t>
+      </w:r>
+      <w:proofErr w:type="spellEnd"/>
+      <w:r>
+        <w:rPr>
+          <w:rFonts w:asciiTheme="minorHAnsi" w:hAnsiTheme="minorHAnsi"/>
+          <w:i/>
+          <w:iCs/>
+        </w:rPr>
+        <w:t xml:space="preserve"> Out</w:t>
+      </w:r>
+      <w:r>
+        <w:rPr>
+          <w:rFonts w:asciiTheme="minorHAnsi" w:hAnsiTheme="minorHAnsi"/>
+        </w:rPr>
+        <w:t xml:space="preserve">) e com capacidade de armazenar até oito palavras de quatro bits. Por fim, o bloco de entrega ao consumidor é responsável pela interação com o sistema consumidor, neste caso o módulo </w:t>
+      </w:r>
+      <w:proofErr w:type="spellStart"/>
+      <w:r>
+        <w:rPr>
+          <w:rFonts w:asciiTheme="minorHAnsi" w:hAnsiTheme="minorHAnsi"/>
         </w:rPr>
         <w:t>Control</w:t>
       </w:r>
@@ -6826,9 +6756,14 @@
       <w:r>
         <w:rPr>
           <w:rFonts w:asciiTheme="minorHAnsi" w:hAnsiTheme="minorHAnsi"/>
-          <w:color w:val="FF0000"/>
-        </w:rPr>
-        <w:t xml:space="preserve">), onde eram processados de acordo com a funcionalidade pretendida. </w:t>
+        </w:rPr>
+        <w:t xml:space="preserve"> ao qual entrega os códigos que são depois processados de </w:t>
+      </w:r>
+      <w:r>
+        <w:rPr>
+          <w:rFonts w:asciiTheme="minorHAnsi" w:hAnsiTheme="minorHAnsi"/>
+        </w:rPr>
+        <w:t xml:space="preserve">acordo com a funcionalidade pretendida, dando uso ao bloco de Software. </w:t>
       </w:r>
     </w:p>
     <w:p>
@@ -6837,21 +6772,32 @@
         <w:spacing w:line="240" w:lineRule="auto"/>
         <w:rPr>
           <w:rFonts w:asciiTheme="minorHAnsi" w:hAnsiTheme="minorHAnsi"/>
-          <w:color w:val="FF0000"/>
-        </w:rPr>
-      </w:pPr>
-      <w:r>
-        <w:rPr>
-          <w:rFonts w:asciiTheme="minorHAnsi" w:hAnsiTheme="minorHAnsi"/>
-          <w:color w:val="FF0000"/>
-        </w:rPr>
-        <w:t xml:space="preserve">Para uma correta implementação deste módulo e dos seus respetivos </w:t>
-      </w:r>
-      <w:proofErr w:type="spellStart"/>
-      <w:r>
-        <w:rPr>
-          <w:rFonts w:asciiTheme="minorHAnsi" w:hAnsiTheme="minorHAnsi"/>
-          <w:color w:val="FF0000"/>
+        </w:rPr>
+      </w:pPr>
+      <w:r>
+        <w:rPr>
+          <w:rFonts w:asciiTheme="minorHAnsi" w:hAnsiTheme="minorHAnsi"/>
+        </w:rPr>
+        <w:t xml:space="preserve">Para uma correta implementação </w:t>
+      </w:r>
+      <w:proofErr w:type="gramStart"/>
+      <w:r>
+        <w:rPr>
+          <w:rFonts w:asciiTheme="minorHAnsi" w:hAnsiTheme="minorHAnsi"/>
+        </w:rPr>
+        <w:t>destes módulo</w:t>
+      </w:r>
+      <w:proofErr w:type="gramEnd"/>
+      <w:r>
+        <w:rPr>
+          <w:rFonts w:asciiTheme="minorHAnsi" w:hAnsiTheme="minorHAnsi"/>
+        </w:rPr>
+        <w:t xml:space="preserve"> e dos seus respetivos </w:t>
+      </w:r>
+      <w:proofErr w:type="spellStart"/>
+      <w:r>
+        <w:rPr>
+          <w:rFonts w:asciiTheme="minorHAnsi" w:hAnsiTheme="minorHAnsi"/>
         </w:rPr>
         <w:t>submódulos</w:t>
       </w:r>
@@ -6859,7 +6805,6 @@
       <w:r>
         <w:rPr>
           <w:rFonts w:asciiTheme="minorHAnsi" w:hAnsiTheme="minorHAnsi"/>
-          <w:color w:val="FF0000"/>
         </w:rPr>
         <w:t xml:space="preserve"> (</w:t>
       </w:r>
@@ -6867,7 +6812,6 @@
       <w:r>
         <w:rPr>
           <w:rFonts w:asciiTheme="minorHAnsi" w:hAnsiTheme="minorHAnsi"/>
-          <w:color w:val="FF0000"/>
         </w:rPr>
         <w:t>KeyScan</w:t>
       </w:r>
@@ -6875,7 +6819,6 @@
       <w:r>
         <w:rPr>
           <w:rFonts w:asciiTheme="minorHAnsi" w:hAnsiTheme="minorHAnsi"/>
-          <w:color w:val="FF0000"/>
         </w:rPr>
         <w:t xml:space="preserve"> e </w:t>
       </w:r>
@@ -6883,7 +6826,6 @@
       <w:r>
         <w:rPr>
           <w:rFonts w:asciiTheme="minorHAnsi" w:hAnsiTheme="minorHAnsi"/>
-          <w:color w:val="FF0000"/>
         </w:rPr>
         <w:t>KeyControl</w:t>
       </w:r>
@@ -6891,22 +6833,83 @@
       <w:r>
         <w:rPr>
           <w:rFonts w:asciiTheme="minorHAnsi" w:hAnsiTheme="minorHAnsi"/>
-          <w:color w:val="FF0000"/>
-        </w:rPr>
-        <w:t xml:space="preserve">) </w:t>
-      </w:r>
-      <w:r>
-        <w:rPr>
-          <w:rFonts w:asciiTheme="minorHAnsi" w:hAnsiTheme="minorHAnsi"/>
-          <w:color w:val="FF0000"/>
-        </w:rPr>
-        <w:t xml:space="preserve">foram realizados testes tanto no simulador do </w:t>
-      </w:r>
-      <w:proofErr w:type="spellStart"/>
-      <w:r>
-        <w:rPr>
-          <w:rFonts w:asciiTheme="minorHAnsi" w:hAnsiTheme="minorHAnsi"/>
-          <w:color w:val="FF0000"/>
+        </w:rPr>
+        <w:t xml:space="preserve">, Ring Buffer, </w:t>
+      </w:r>
+      <w:proofErr w:type="spellStart"/>
+      <w:r>
+        <w:rPr>
+          <w:rFonts w:asciiTheme="minorHAnsi" w:hAnsiTheme="minorHAnsi"/>
+        </w:rPr>
+        <w:t>Memory</w:t>
+      </w:r>
+      <w:proofErr w:type="spellEnd"/>
+      <w:r>
+        <w:rPr>
+          <w:rFonts w:asciiTheme="minorHAnsi" w:hAnsiTheme="minorHAnsi"/>
+        </w:rPr>
+        <w:t xml:space="preserve"> </w:t>
+      </w:r>
+      <w:proofErr w:type="spellStart"/>
+      <w:r>
+        <w:rPr>
+          <w:rFonts w:asciiTheme="minorHAnsi" w:hAnsiTheme="minorHAnsi"/>
+        </w:rPr>
+        <w:t>Address</w:t>
+      </w:r>
+      <w:proofErr w:type="spellEnd"/>
+      <w:r>
+        <w:rPr>
+          <w:rFonts w:asciiTheme="minorHAnsi" w:hAnsiTheme="minorHAnsi"/>
+        </w:rPr>
+        <w:t xml:space="preserve"> </w:t>
+      </w:r>
+      <w:proofErr w:type="spellStart"/>
+      <w:r>
+        <w:rPr>
+          <w:rFonts w:asciiTheme="minorHAnsi" w:hAnsiTheme="minorHAnsi"/>
+        </w:rPr>
+        <w:t>Control</w:t>
+      </w:r>
+      <w:proofErr w:type="spellEnd"/>
+      <w:r>
+        <w:rPr>
+          <w:rFonts w:asciiTheme="minorHAnsi" w:hAnsiTheme="minorHAnsi"/>
+        </w:rPr>
+        <w:t xml:space="preserve">, Buffer </w:t>
+      </w:r>
+      <w:proofErr w:type="spellStart"/>
+      <w:r>
+        <w:rPr>
+          <w:rFonts w:asciiTheme="minorHAnsi" w:hAnsiTheme="minorHAnsi"/>
+        </w:rPr>
+        <w:t>Control</w:t>
+      </w:r>
+      <w:proofErr w:type="spellEnd"/>
+      <w:r>
+        <w:rPr>
+          <w:rFonts w:asciiTheme="minorHAnsi" w:hAnsiTheme="minorHAnsi"/>
+        </w:rPr>
+        <w:t xml:space="preserve"> e Output </w:t>
+      </w:r>
+      <w:proofErr w:type="spellStart"/>
+      <w:r>
+        <w:rPr>
+          <w:rFonts w:asciiTheme="minorHAnsi" w:hAnsiTheme="minorHAnsi"/>
+        </w:rPr>
+        <w:t>Register</w:t>
+      </w:r>
+      <w:proofErr w:type="spellEnd"/>
+      <w:r>
+        <w:rPr>
+          <w:rFonts w:asciiTheme="minorHAnsi" w:hAnsiTheme="minorHAnsi"/>
+        </w:rPr>
+        <w:t xml:space="preserve">) foram realizados testes tanto no simulador do </w:t>
+      </w:r>
+      <w:proofErr w:type="spellStart"/>
+      <w:r>
+        <w:rPr>
+          <w:rFonts w:asciiTheme="minorHAnsi" w:hAnsiTheme="minorHAnsi"/>
         </w:rPr>
         <w:t>Quartus</w:t>
       </w:r>
@@ -6914,7 +6917,6 @@
       <w:r>
         <w:rPr>
           <w:rFonts w:asciiTheme="minorHAnsi" w:hAnsiTheme="minorHAnsi"/>
-          <w:color w:val="FF0000"/>
         </w:rPr>
         <w:t xml:space="preserve"> como na própria placa DE10-Lite, dando uso ao bloco de Software.</w:t>
       </w:r>
@@ -6925,7 +6927,6 @@
         <w:spacing w:line="240" w:lineRule="auto"/>
         <w:rPr>
           <w:rFonts w:asciiTheme="minorHAnsi" w:hAnsiTheme="minorHAnsi"/>
-          <w:color w:val="FF0000"/>
         </w:rPr>
       </w:pPr>
     </w:p>
@@ -6935,13 +6936,11 @@
         <w:spacing w:line="240" w:lineRule="auto"/>
         <w:rPr>
           <w:rFonts w:asciiTheme="minorHAnsi" w:hAnsiTheme="minorHAnsi"/>
-          <w:color w:val="FF0000"/>
-        </w:rPr>
-      </w:pPr>
-      <w:r>
-        <w:rPr>
-          <w:rFonts w:asciiTheme="minorHAnsi" w:hAnsiTheme="minorHAnsi"/>
-          <w:color w:val="FF0000"/>
+        </w:rPr>
+      </w:pPr>
+      <w:r>
+        <w:rPr>
+          <w:rFonts w:asciiTheme="minorHAnsi" w:hAnsiTheme="minorHAnsi"/>
         </w:rPr>
         <w:t xml:space="preserve">Para certos módulos, foram utilizadas diferentes abordagens ao VHDL, como por exemplo no módulo </w:t>
       </w:r>
@@ -6949,7 +6948,6 @@
       <w:r>
         <w:rPr>
           <w:rFonts w:asciiTheme="minorHAnsi" w:hAnsiTheme="minorHAnsi"/>
-          <w:color w:val="FF0000"/>
         </w:rPr>
         <w:t>Counter</w:t>
       </w:r>
@@ -6957,7 +6955,6 @@
       <w:r>
         <w:rPr>
           <w:rFonts w:asciiTheme="minorHAnsi" w:hAnsiTheme="minorHAnsi"/>
-          <w:color w:val="FF0000"/>
         </w:rPr>
         <w:t xml:space="preserve"> onde abdicamos de vários </w:t>
       </w:r>
@@ -6965,7 +6962,6 @@
       <w:r>
         <w:rPr>
           <w:rFonts w:asciiTheme="minorHAnsi" w:hAnsiTheme="minorHAnsi"/>
-          <w:color w:val="FF0000"/>
         </w:rPr>
         <w:t>submódulos</w:t>
       </w:r>
@@ -6973,7 +6969,6 @@
       <w:r>
         <w:rPr>
           <w:rFonts w:asciiTheme="minorHAnsi" w:hAnsiTheme="minorHAnsi"/>
-          <w:color w:val="FF0000"/>
         </w:rPr>
         <w:t xml:space="preserve"> de hardware (Adders4Bits, FFD4Bits) e optamos por uma abordagem mais simples, utilizando apenas um contador implementado com programação lógica.</w:t>
       </w:r>
@@ -6984,7 +6979,6 @@
         <w:spacing w:line="240" w:lineRule="auto"/>
         <w:rPr>
           <w:rFonts w:asciiTheme="minorHAnsi" w:hAnsiTheme="minorHAnsi"/>
-          <w:color w:val="FF0000"/>
         </w:rPr>
       </w:pPr>
     </w:p>
@@ -6996,7 +6990,6 @@
       <w:r>
         <w:rPr>
           <w:rFonts w:asciiTheme="minorHAnsi" w:hAnsiTheme="minorHAnsi"/>
-          <w:color w:val="FF0000"/>
         </w:rPr>
         <w:t xml:space="preserve">Um dos problemas encontrados foi o </w:t>
       </w:r>
@@ -7004,7 +6997,6 @@
       <w:r>
         <w:rPr>
           <w:rFonts w:asciiTheme="minorHAnsi" w:hAnsiTheme="minorHAnsi"/>
-          <w:color w:val="FF0000"/>
         </w:rPr>
         <w:t>Bouncing</w:t>
       </w:r>
@@ -7012,7 +7004,6 @@
       <w:r>
         <w:rPr>
           <w:rFonts w:asciiTheme="minorHAnsi" w:hAnsiTheme="minorHAnsi"/>
-          <w:color w:val="FF0000"/>
         </w:rPr>
         <w:t xml:space="preserve"> das teclas que é um problema que ocorre quando uma tecla é pressionada e libertada, fazendo com que o sinal de entrada oscile entre 0 e 1 e o sistema interprete que a tecla foi pressionada várias vezes.</w:t>
       </w:r>

</xml_diff>